<commit_message>
FCT VRAI FIN TP
</commit_message>
<xml_diff>
--- a/documentation.docx
+++ b/documentation.docx
@@ -3494,16 +3494,30 @@
                 <w:lang w:val="fr-CA"/>
               </w:rPr>
             </w:pPr>
-            <w:r>
-              <w:rPr>
-                <w:noProof/>
+          </w:p>
+          <w:p>
+            <w:pPr>
+              <w:rPr>
+                <w:lang w:val="fr-CA"/>
+              </w:rPr>
+            </w:pPr>
+          </w:p>
+          <w:p>
+            <w:pPr>
+              <w:rPr>
+                <w:lang w:val="fr-CA"/>
+              </w:rPr>
+            </w:pPr>
+            <w:r>
+              <w:rPr>
+                <w:lang w:val="fr-CA"/>
               </w:rPr>
               <w:lastRenderedPageBreak/>
               <w:drawing>
-                <wp:inline distT="0" distB="0" distL="0" distR="0" wp14:anchorId="14DF52B0" wp14:editId="5673DB9D">
-                  <wp:extent cx="5612130" cy="1883410"/>
-                  <wp:effectExtent l="0" t="0" r="7620" b="2540"/>
-                  <wp:docPr id="57" name="Image 57"/>
+                <wp:inline distT="0" distB="0" distL="0" distR="0" wp14:anchorId="0BC11277" wp14:editId="08EE1615">
+                  <wp:extent cx="5612130" cy="3096260"/>
+                  <wp:effectExtent l="0" t="0" r="7620" b="8890"/>
+                  <wp:docPr id="3" name="Image 3"/>
                   <wp:cNvGraphicFramePr>
                     <a:graphicFrameLocks xmlns:a="http://schemas.openxmlformats.org/drawingml/2006/main" noChangeAspect="1"/>
                   </wp:cNvGraphicFramePr>
@@ -3523,7 +3537,7 @@
                         <pic:spPr>
                           <a:xfrm>
                             <a:off x="0" y="0"/>
-                            <a:ext cx="5612130" cy="1883410"/>
+                            <a:ext cx="5612130" cy="3096260"/>
                           </a:xfrm>
                           <a:prstGeom prst="rect">
                             <a:avLst/>
@@ -3535,20 +3549,6 @@
                 </wp:inline>
               </w:drawing>
             </w:r>
-          </w:p>
-          <w:p>
-            <w:pPr>
-              <w:rPr>
-                <w:lang w:val="fr-CA"/>
-              </w:rPr>
-            </w:pPr>
-          </w:p>
-          <w:p>
-            <w:pPr>
-              <w:rPr>
-                <w:lang w:val="fr-CA"/>
-              </w:rPr>
-            </w:pPr>
             <w:r>
               <w:rPr>
                 <w:lang w:val="fr-CA"/>

</xml_diff>